<commit_message>
Added Key Aspects topic (optional)
</commit_message>
<xml_diff>
--- a/input.docx
+++ b/input.docx
@@ -24,6 +24,36 @@
     </w:p>
     <w:p>
       <w:r>
+        <w:t>Key Aspects:</w:t>
+      </w:r>
+    </w:p>
+    <w:p>
+      <w:r>
+        <w:t>- €5 billion increase for AI research</w:t>
+      </w:r>
+    </w:p>
+    <w:p>
+      <w:r>
+        <w:t>- Cross-border digital identity framework</w:t>
+      </w:r>
+    </w:p>
+    <w:p>
+      <w:r>
+        <w:t>- New standards for secure data sharing</w:t>
+      </w:r>
+    </w:p>
+    <w:p>
+      <w:r>
+        <w:t>- Quantum computing development</w:t>
+      </w:r>
+    </w:p>
+    <w:p>
+      <w:r>
+        <w:t>- Pan-European cybersecurity task force</w:t>
+      </w:r>
+    </w:p>
+    <w:p>
+      <w:r>
         <w:t>Link: https://ec.europa.eu/digital-strategy</w:t>
       </w:r>
     </w:p>
@@ -96,6 +126,31 @@
     </w:p>
     <w:p>
       <w:r>
+        <w:t>Key Aspects:</w:t>
+      </w:r>
+    </w:p>
+    <w:p>
+      <w:r>
+        <w:t>- National AI ethics guidelines</w:t>
+      </w:r>
+    </w:p>
+    <w:p>
+      <w:r>
+        <w:t>- Focus on transparency and fairness</w:t>
+      </w:r>
+    </w:p>
+    <w:p>
+      <w:r>
+        <w:t>- Oversight body for compliance</w:t>
+      </w:r>
+    </w:p>
+    <w:p>
+      <w:r>
+        <w:t>- Public awareness campaign</w:t>
+      </w:r>
+    </w:p>
+    <w:p>
+      <w:r>
         <w:t>Link: https://gov.uk/ai-ethics</w:t>
       </w:r>
     </w:p>
@@ -132,6 +187,39 @@
     </w:p>
     <w:p>
       <w:r>
+        <w:t>Key Aspects:</w:t>
+      </w:r>
+    </w:p>
+    <w:p>
+      <w:r>
+        <w:t>- Pilot for interbank blockchain settlements</w:t>
+      </w:r>
+    </w:p>
+    <w:p>
+      <w:r>
+        <w:t xml:space="preserve">- Five major banks and </w:t>
+      </w:r>
+      <w:proofErr w:type="spellStart"/>
+      <w:r>
+        <w:t>fintechs</w:t>
+      </w:r>
+      <w:proofErr w:type="spellEnd"/>
+      <w:r>
+        <w:t xml:space="preserve"> involved</w:t>
+      </w:r>
+    </w:p>
+    <w:p>
+      <w:r>
+        <w:t>- Reduce costs and increase transparency</w:t>
+      </w:r>
+    </w:p>
+    <w:p>
+      <w:r>
+        <w:t>- Assess regulatory and interoperability issues</w:t>
+      </w:r>
+    </w:p>
+    <w:p>
+      <w:r>
         <w:t>Link: https://finance.admin.ch/blockchain-pilot</w:t>
       </w:r>
     </w:p>
@@ -168,6 +256,31 @@
     </w:p>
     <w:p>
       <w:r>
+        <w:t>Key Aspects:</w:t>
+      </w:r>
+    </w:p>
+    <w:p>
+      <w:r>
+        <w:t>- Train 5,000+ workers in AI/data science</w:t>
+      </w:r>
+    </w:p>
+    <w:p>
+      <w:r>
+        <w:t>- Focus on manufacturing, healthcare, logistics</w:t>
+      </w:r>
+    </w:p>
+    <w:p>
+      <w:r>
+        <w:t>- Scholarships and online courses</w:t>
+      </w:r>
+    </w:p>
+    <w:p>
+      <w:r>
+        <w:t>- Partnerships with universities and companies</w:t>
+      </w:r>
+    </w:p>
+    <w:p>
+      <w:r>
         <w:t>Link: https://luxembourg.ai/strategy</w:t>
       </w:r>
     </w:p>
@@ -204,6 +317,31 @@
     </w:p>
     <w:p>
       <w:r>
+        <w:t>Key Aspects:</w:t>
+      </w:r>
+    </w:p>
+    <w:p>
+      <w:r>
+        <w:t>- €300 million investment in broadband</w:t>
+      </w:r>
+    </w:p>
+    <w:p>
+      <w:r>
+        <w:t>- 200,000+ homes and businesses connected</w:t>
+      </w:r>
+    </w:p>
+    <w:p>
+      <w:r>
+        <w:t>- Support for remote work and e-health</w:t>
+      </w:r>
+    </w:p>
+    <w:p>
+      <w:r>
+        <w:t>- Partnership with councils and telecoms</w:t>
+      </w:r>
+    </w:p>
+    <w:p>
+      <w:r>
         <w:t>Link: https://broadband.gov.ie/expansion</w:t>
       </w:r>
     </w:p>
@@ -240,6 +378,31 @@
     </w:p>
     <w:p>
       <w:r>
+        <w:t>Key Aspects:</w:t>
+      </w:r>
+    </w:p>
+    <w:p>
+      <w:r>
+        <w:t>- Nationwide cybersecurity campaign</w:t>
+      </w:r>
+    </w:p>
+    <w:p>
+      <w:r>
+        <w:t>- Free training and online resources</w:t>
+      </w:r>
+    </w:p>
+    <w:p>
+      <w:r>
+        <w:t>- Focus on personal data and phishing</w:t>
+      </w:r>
+    </w:p>
+    <w:p>
+      <w:r>
+        <w:t>- Smart home device security</w:t>
+      </w:r>
+    </w:p>
+    <w:p>
+      <w:r>
         <w:t>Link: https://gov.uk/cyber-awareness</w:t>
       </w:r>
     </w:p>
@@ -276,6 +439,31 @@
     </w:p>
     <w:p>
       <w:r>
+        <w:t>Key Aspects:</w:t>
+      </w:r>
+    </w:p>
+    <w:p>
+      <w:r>
+        <w:t>- Accelerator for green tech startups</w:t>
+      </w:r>
+    </w:p>
+    <w:p>
+      <w:r>
+        <w:t>- Seed funding and mentorship</w:t>
+      </w:r>
+    </w:p>
+    <w:p>
+      <w:r>
+        <w:t>- Access to research labs</w:t>
+      </w:r>
+    </w:p>
+    <w:p>
+      <w:r>
+        <w:t>- Support for climate goals</w:t>
+      </w:r>
+    </w:p>
+    <w:p>
+      <w:r>
         <w:t>Link: https://innoagency.ch/greentech</w:t>
       </w:r>
     </w:p>
@@ -308,6 +496,31 @@
     <w:p>
       <w:r>
         <w:t>Summary: The European Union has launched a Digital Education Initiative to modernize curricula and teaching methods across member states. The initiative provides funding for digital classrooms, teacher training in emerging technologies, and the development of open educational resources. A special focus is placed on promoting STEM education and digital literacy among girls and underrepresented groups. The program will be evaluated annually to measure its impact on student outcomes and workforce readiness.</w:t>
+      </w:r>
+    </w:p>
+    <w:p>
+      <w:r>
+        <w:t>Key Aspects:</w:t>
+      </w:r>
+    </w:p>
+    <w:p>
+      <w:r>
+        <w:t>- Funding for digital classrooms</w:t>
+      </w:r>
+    </w:p>
+    <w:p>
+      <w:r>
+        <w:t>- Teacher training in new tech</w:t>
+      </w:r>
+    </w:p>
+    <w:p>
+      <w:r>
+        <w:t>- Promote STEM and digital literacy</w:t>
+      </w:r>
+    </w:p>
+    <w:p>
+      <w:r>
+        <w:t>- Annual program evaluation</w:t>
       </w:r>
     </w:p>
     <w:p>

</xml_diff>